<commit_message>
sound update - reloading
</commit_message>
<xml_diff>
--- a/CMP4274 CMP4293 CWRK Assessment Brief 2022.docx
+++ b/CMP4274 CMP4293 CWRK Assessment Brief 2022.docx
@@ -635,13 +635,8 @@
               <w:t xml:space="preserve">Dr Xi Guo, </w:t>
             </w:r>
             <w:r>
-              <w:t xml:space="preserve">Nathan </w:t>
-            </w:r>
-            <w:proofErr w:type="spellStart"/>
-            <w:r>
-              <w:t>Dewell</w:t>
-            </w:r>
-            <w:proofErr w:type="spellEnd"/>
+              <w:t>Nathan Dewell</w:t>
+            </w:r>
           </w:p>
         </w:tc>
       </w:tr>
@@ -3490,21 +3485,7 @@
               <w:rPr>
                 <w:rFonts w:cs="Arial"/>
               </w:rPr>
-              <w:t xml:space="preserve"> the same version as in the </w:t>
-            </w:r>
-            <w:proofErr w:type="gramStart"/>
-            <w:r>
-              <w:rPr>
-                <w:rFonts w:cs="Arial"/>
-              </w:rPr>
-              <w:t>Faculty</w:t>
-            </w:r>
-            <w:proofErr w:type="gramEnd"/>
-            <w:r>
-              <w:rPr>
-                <w:rFonts w:cs="Arial"/>
-              </w:rPr>
-              <w:t xml:space="preserve">. </w:t>
+              <w:t xml:space="preserve"> the same version as in the Faculty. </w:t>
             </w:r>
             <w:r>
               <w:rPr>
@@ -7741,6 +7722,59 @@
                       <w:szCs w:val="18"/>
                     </w:rPr>
                   </w:pPr>
+                  <w:r>
+                    <w:rPr>
+                      <w:noProof/>
+                      <w:sz w:val="18"/>
+                      <w:szCs w:val="18"/>
+                      <w:highlight w:val="green"/>
+                      <w:lang w:eastAsia="zh-CN"/>
+                    </w:rPr>
+                    <w:drawing>
+                      <wp:inline distT="0" distB="0" distL="0" distR="0" wp14:anchorId="1727E201" wp14:editId="701604EC">
+                        <wp:extent cx="434567" cy="434567"/>
+                        <wp:effectExtent l="0" t="0" r="0" b="0"/>
+                        <wp:docPr id="50" name="Graphic 50" descr="Checkbox Checked with solid fill"/>
+                        <wp:cNvGraphicFramePr>
+                          <a:graphicFrameLocks xmlns:a="http://schemas.openxmlformats.org/drawingml/2006/main" noChangeAspect="1"/>
+                        </wp:cNvGraphicFramePr>
+                        <a:graphic xmlns:a="http://schemas.openxmlformats.org/drawingml/2006/main">
+                          <a:graphicData uri="http://schemas.openxmlformats.org/drawingml/2006/picture">
+                            <pic:pic xmlns:pic="http://schemas.openxmlformats.org/drawingml/2006/picture">
+                              <pic:nvPicPr>
+                                <pic:cNvPr id="1" name="Graphic 1" descr="Checkbox Checked with solid fill"/>
+                                <pic:cNvPicPr/>
+                              </pic:nvPicPr>
+                              <pic:blipFill>
+                                <a:blip r:embed="rId16" cstate="print">
+                                  <a:extLst>
+                                    <a:ext uri="{28A0092B-C50C-407E-A947-70E740481C1C}">
+                                      <a14:useLocalDpi xmlns:a14="http://schemas.microsoft.com/office/drawing/2010/main" val="0"/>
+                                    </a:ext>
+                                    <a:ext uri="{96DAC541-7B7A-43D3-8B79-37D633B846F1}">
+                                      <asvg:svgBlip xmlns:asvg="http://schemas.microsoft.com/office/drawing/2016/SVG/main" r:embed="rId17"/>
+                                    </a:ext>
+                                  </a:extLst>
+                                </a:blip>
+                                <a:stretch>
+                                  <a:fillRect/>
+                                </a:stretch>
+                              </pic:blipFill>
+                              <pic:spPr>
+                                <a:xfrm>
+                                  <a:off x="0" y="0"/>
+                                  <a:ext cx="453203" cy="453203"/>
+                                </a:xfrm>
+                                <a:prstGeom prst="rect">
+                                  <a:avLst/>
+                                </a:prstGeom>
+                              </pic:spPr>
+                            </pic:pic>
+                          </a:graphicData>
+                        </a:graphic>
+                      </wp:inline>
+                    </w:drawing>
+                  </w:r>
                 </w:p>
               </w:tc>
             </w:tr>
@@ -10952,6 +10986,14 @@
                 <w:b/>
               </w:rPr>
             </w:pPr>
+            <w:r>
+              <w:rPr>
+                <w:rFonts w:cs="Arial"/>
+                <w:b/>
+              </w:rPr>
+              <w:lastRenderedPageBreak/>
+              <w:t>S</w:t>
+            </w:r>
           </w:p>
           <w:p>
             <w:pPr>
@@ -12388,23 +12430,13 @@
                   </w:r>
                 </w:p>
                 <w:p>
-                  <w:proofErr w:type="gramStart"/>
                   <w:r>
                     <w:rPr>
                       <w:rFonts w:eastAsia="Calibri"/>
                       <w:color w:val="000000"/>
                       <w:sz w:val="22"/>
                     </w:rPr>
-                    <w:t>Finished  50</w:t>
-                  </w:r>
-                  <w:proofErr w:type="gramEnd"/>
-                  <w:r>
-                    <w:rPr>
-                      <w:rFonts w:eastAsia="Calibri"/>
-                      <w:color w:val="000000"/>
-                      <w:sz w:val="22"/>
-                    </w:rPr>
-                    <w:t>%- 80% of tasks</w:t>
+                    <w:t>Finished  50%- 80% of tasks</w:t>
                   </w:r>
                 </w:p>
               </w:tc>
@@ -13686,23 +13718,13 @@
                   </w:r>
                 </w:p>
                 <w:p>
-                  <w:proofErr w:type="gramStart"/>
                   <w:r>
                     <w:rPr>
                       <w:rFonts w:eastAsia="Calibri"/>
                       <w:color w:val="000000"/>
                       <w:sz w:val="22"/>
                     </w:rPr>
-                    <w:t>Finished  50</w:t>
-                  </w:r>
-                  <w:proofErr w:type="gramEnd"/>
-                  <w:r>
-                    <w:rPr>
-                      <w:rFonts w:eastAsia="Calibri"/>
-                      <w:color w:val="000000"/>
-                      <w:sz w:val="22"/>
-                    </w:rPr>
-                    <w:t>%- 80% of tasks</w:t>
+                    <w:t>Finished  50%- 80% of tasks</w:t>
                   </w:r>
                 </w:p>
               </w:tc>
@@ -14984,23 +15006,13 @@
                   </w:r>
                 </w:p>
                 <w:p>
-                  <w:proofErr w:type="gramStart"/>
                   <w:r>
                     <w:rPr>
                       <w:rFonts w:eastAsia="Calibri"/>
                       <w:color w:val="000000"/>
                       <w:sz w:val="22"/>
                     </w:rPr>
-                    <w:t>Finished  50</w:t>
-                  </w:r>
-                  <w:proofErr w:type="gramEnd"/>
-                  <w:r>
-                    <w:rPr>
-                      <w:rFonts w:eastAsia="Calibri"/>
-                      <w:color w:val="000000"/>
-                      <w:sz w:val="22"/>
-                    </w:rPr>
-                    <w:t>%- 80% of tasks</w:t>
+                    <w:t>Finished  50%- 80% of tasks</w:t>
                   </w:r>
                 </w:p>
               </w:tc>
@@ -15328,27 +15340,7 @@
                 <w:bCs/>
                 <w:sz w:val="20"/>
               </w:rPr>
-              <w:t xml:space="preserve"> “Finished game mechanic” refers to a complete game implementation with a </w:t>
-            </w:r>
-            <w:proofErr w:type="gramStart"/>
-            <w:r>
-              <w:rPr>
-                <w:rFonts w:cs="Arial"/>
-                <w:b/>
-                <w:bCs/>
-                <w:sz w:val="20"/>
-              </w:rPr>
-              <w:t>clear rules</w:t>
-            </w:r>
-            <w:proofErr w:type="gramEnd"/>
-            <w:r>
-              <w:rPr>
-                <w:rFonts w:cs="Arial"/>
-                <w:b/>
-                <w:bCs/>
-                <w:sz w:val="20"/>
-              </w:rPr>
-              <w:t xml:space="preserve"> among adversaries trying to win objectives. All game features related to the game rule are required to be implemented. </w:t>
+              <w:t xml:space="preserve"> “Finished game mechanic” refers to a complete game implementation with a clear rules among adversaries trying to win objectives. All game features related to the game rule are required to be implemented. </w:t>
             </w:r>
           </w:p>
           <w:p>
@@ -16171,29 +16163,7 @@
                       <w:szCs w:val="22"/>
                       <w:lang w:eastAsia="en-GB"/>
                     </w:rPr>
-                    <w:t xml:space="preserve">No functioning </w:t>
-                  </w:r>
-                  <w:proofErr w:type="gramStart"/>
-                  <w:r>
-                    <w:rPr>
-                      <w:rFonts w:ascii="Calibri" w:hAnsi="Calibri" w:cs="Calibri"/>
-                      <w:color w:val="000000"/>
-                      <w:sz w:val="22"/>
-                      <w:szCs w:val="22"/>
-                      <w:lang w:eastAsia="en-GB"/>
-                    </w:rPr>
-                    <w:t>game</w:t>
-                  </w:r>
-                  <w:proofErr w:type="gramEnd"/>
-                  <w:r>
-                    <w:rPr>
-                      <w:rFonts w:ascii="Calibri" w:hAnsi="Calibri" w:cs="Calibri"/>
-                      <w:color w:val="000000"/>
-                      <w:sz w:val="22"/>
-                      <w:szCs w:val="22"/>
-                      <w:lang w:eastAsia="en-GB"/>
-                    </w:rPr>
-                    <w:t>.</w:t>
+                    <w:t>No functioning game.</w:t>
                   </w:r>
                   <w:r>
                     <w:rPr>
@@ -20018,25 +19988,7 @@
                       <w:sz w:val="18"/>
                       <w:szCs w:val="18"/>
                     </w:rPr>
-                    <w:t xml:space="preserve">Good explanations and </w:t>
-                  </w:r>
-                  <w:proofErr w:type="gramStart"/>
-                  <w:r>
-                    <w:rPr>
-                      <w:rFonts w:cs="Arial"/>
-                      <w:sz w:val="18"/>
-                      <w:szCs w:val="18"/>
-                    </w:rPr>
-                    <w:t>Appears</w:t>
-                  </w:r>
-                  <w:proofErr w:type="gramEnd"/>
-                  <w:r>
-                    <w:rPr>
-                      <w:rFonts w:cs="Arial"/>
-                      <w:sz w:val="18"/>
-                      <w:szCs w:val="18"/>
-                    </w:rPr>
-                    <w:t xml:space="preserve"> to be generally familiar with the specific topic and with relevant wider issues. Video uses appropriate annotation</w:t>
+                    <w:t>Good explanations and Appears to be generally familiar with the specific topic and with relevant wider issues. Video uses appropriate annotation</w:t>
                   </w:r>
                 </w:p>
               </w:tc>
@@ -21476,14 +21428,7 @@
               <w:rPr>
                 <w:rFonts w:eastAsia="Calibri"/>
               </w:rPr>
-              <w:t>. For example, a mark of 60% will be reduced by 3% so that the mark that the student will receive is 57%</w:t>
-            </w:r>
-            <w:proofErr w:type="gramStart"/>
-            <w:r>
-              <w:rPr>
-                <w:rFonts w:eastAsia="Calibri"/>
-              </w:rPr>
-              <w:t xml:space="preserve">. </w:t>
+              <w:t xml:space="preserve">. For example, a mark of 60% will be reduced by 3% so that the mark that the student will receive is 57%. </w:t>
             </w:r>
             <w:r>
               <w:rPr>
@@ -21491,7 +21436,6 @@
               </w:rPr>
               <w:t>;</w:t>
             </w:r>
-            <w:proofErr w:type="gramEnd"/>
           </w:p>
           <w:p>
             <w:pPr>
@@ -21583,28 +21527,13 @@
                 <w:b/>
                 <w:highlight w:val="yellow"/>
               </w:rPr>
-              <w:t xml:space="preserve">the submission is made after 5 days following the deadline, your work will be deemed as a </w:t>
-            </w:r>
-            <w:proofErr w:type="gramStart"/>
+              <w:t>the submission is made after 5 days following the deadline, your work will be deemed as a fai</w:t>
+            </w:r>
             <w:r>
               <w:rPr>
                 <w:b/>
-                <w:highlight w:val="yellow"/>
-              </w:rPr>
-              <w:t>fai</w:t>
-            </w:r>
-            <w:r>
-              <w:rPr>
-                <w:b/>
-              </w:rPr>
-              <w:t>l</w:t>
-            </w:r>
-            <w:proofErr w:type="gramEnd"/>
-            <w:r>
-              <w:rPr>
-                <w:b/>
-              </w:rPr>
-              <w:t xml:space="preserve"> </w:t>
+              </w:rPr>
+              <w:t xml:space="preserve">l </w:t>
             </w:r>
             <w:r>
               <w:rPr>
@@ -21671,35 +21600,7 @@
               <w:rPr>
                 <w:rFonts w:eastAsia="Calibri"/>
               </w:rPr>
-              <w:t xml:space="preserve">where a deduction will reduce the mark from a pass to a </w:t>
-            </w:r>
-            <w:proofErr w:type="gramStart"/>
-            <w:r>
-              <w:rPr>
-                <w:rFonts w:eastAsia="Calibri"/>
-              </w:rPr>
-              <w:t>fail</w:t>
-            </w:r>
-            <w:proofErr w:type="gramEnd"/>
-            <w:r>
-              <w:rPr>
-                <w:rFonts w:eastAsia="Calibri"/>
-              </w:rPr>
-              <w:t>. In this case the mark awarded will be the threshold (</w:t>
-            </w:r>
-            <w:proofErr w:type="gramStart"/>
-            <w:r>
-              <w:rPr>
-                <w:rFonts w:eastAsia="Calibri"/>
-              </w:rPr>
-              <w:t>i.e.</w:t>
-            </w:r>
-            <w:proofErr w:type="gramEnd"/>
-            <w:r>
-              <w:rPr>
-                <w:rFonts w:eastAsia="Calibri"/>
-              </w:rPr>
-              <w:t>40%)</w:t>
+              <w:t>where a deduction will reduce the mark from a pass to a fail. In this case the mark awarded will be the threshold (i.e.40%)</w:t>
             </w:r>
           </w:p>
           <w:p>
@@ -21756,27 +21657,7 @@
                 <w:iCs/>
                 <w:color w:val="000000"/>
               </w:rPr>
-              <w:t xml:space="preserve"> late then it will be deemed as a </w:t>
-            </w:r>
-            <w:proofErr w:type="gramStart"/>
-            <w:r>
-              <w:rPr>
-                <w:b/>
-                <w:bCs/>
-                <w:iCs/>
-                <w:color w:val="000000"/>
-              </w:rPr>
-              <w:t>fail</w:t>
-            </w:r>
-            <w:proofErr w:type="gramEnd"/>
-            <w:r>
-              <w:rPr>
-                <w:b/>
-                <w:bCs/>
-                <w:iCs/>
-                <w:color w:val="000000"/>
-              </w:rPr>
-              <w:t xml:space="preserve"> and returned to you unmarked.</w:t>
+              <w:t xml:space="preserve"> late then it will be deemed as a fail and returned to you unmarked.</w:t>
             </w:r>
           </w:p>
           <w:p>
@@ -22126,21 +22007,7 @@
         <w:rPr>
           <w:rFonts w:cs="Arial"/>
         </w:rPr>
-        <w:t xml:space="preserve">Students can get additional support from the library for searching for information and finding academic sources. See their </w:t>
-      </w:r>
-      <w:proofErr w:type="spellStart"/>
-      <w:r>
-        <w:rPr>
-          <w:rFonts w:cs="Arial"/>
-        </w:rPr>
-        <w:t>iCity</w:t>
-      </w:r>
-      <w:proofErr w:type="spellEnd"/>
-      <w:r>
-        <w:rPr>
-          <w:rFonts w:cs="Arial"/>
-        </w:rPr>
-        <w:t xml:space="preserve"> page for more information: </w:t>
+        <w:t xml:space="preserve">Students can get additional support from the library for searching for information and finding academic sources. See their iCity page for more information: </w:t>
       </w:r>
       <w:hyperlink r:id="rId18">
         <w:r>
@@ -22190,21 +22057,7 @@
         <w:rPr>
           <w:rFonts w:cs="Arial"/>
         </w:rPr>
-        <w:t xml:space="preserve">The Centre for Academic Success offers 1:1 advice and feedback on academic writing, referencing, study skills and maths/statistics/computing. See their </w:t>
-      </w:r>
-      <w:proofErr w:type="spellStart"/>
-      <w:r>
-        <w:rPr>
-          <w:rFonts w:cs="Arial"/>
-        </w:rPr>
-        <w:t>iCity</w:t>
-      </w:r>
-      <w:proofErr w:type="spellEnd"/>
-      <w:r>
-        <w:rPr>
-          <w:rFonts w:cs="Arial"/>
-        </w:rPr>
-        <w:t xml:space="preserve"> page for more information: </w:t>
+        <w:t xml:space="preserve">The Centre for Academic Success offers 1:1 advice and feedback on academic writing, referencing, study skills and maths/statistics/computing. See their iCity page for more information: </w:t>
       </w:r>
       <w:hyperlink r:id="rId19">
         <w:r>
@@ -23278,21 +23131,7 @@
               <w:rPr>
                 <w:rFonts w:cs="Arial"/>
               </w:rPr>
-              <w:t xml:space="preserve"> that works on the </w:t>
-            </w:r>
-            <w:proofErr w:type="gramStart"/>
-            <w:r>
-              <w:rPr>
-                <w:rFonts w:cs="Arial"/>
-              </w:rPr>
-              <w:t>tutors</w:t>
-            </w:r>
-            <w:proofErr w:type="gramEnd"/>
-            <w:r>
-              <w:rPr>
-                <w:rFonts w:cs="Arial"/>
-              </w:rPr>
-              <w:t xml:space="preserve"> machine.</w:t>
+              <w:t xml:space="preserve"> that works on the tutors machine.</w:t>
             </w:r>
           </w:p>
         </w:tc>
@@ -23362,21 +23201,7 @@
               <w:rPr>
                 <w:rFonts w:cs="Arial"/>
               </w:rPr>
-              <w:t xml:space="preserve">I have made sure my presentation is in an academic format </w:t>
-            </w:r>
-            <w:proofErr w:type="gramStart"/>
-            <w:r>
-              <w:rPr>
-                <w:rFonts w:cs="Arial"/>
-              </w:rPr>
-              <w:t>i.e.</w:t>
-            </w:r>
-            <w:proofErr w:type="gramEnd"/>
-            <w:r>
-              <w:rPr>
-                <w:rFonts w:cs="Arial"/>
-              </w:rPr>
-              <w:t xml:space="preserve"> objective, impersonal</w:t>
+              <w:t>I have made sure my presentation is in an academic format i.e. objective, impersonal</w:t>
             </w:r>
             <w:r>
               <w:rPr>
@@ -24024,7 +23849,7 @@
         <v:path o:extrusionok="f" gradientshapeok="t" o:connecttype="rect"/>
         <o:lock v:ext="edit" aspectratio="t"/>
       </v:shapetype>
-      <v:shape id="_x0000_i1064" type="#_x0000_t75" style="width:11.25pt;height:11.25pt" o:bullet="t">
+      <v:shape id="_x0000_i1062" type="#_x0000_t75" style="width:11.15pt;height:11.15pt" o:bullet="t">
         <v:imagedata r:id="rId1" o:title="mso899"/>
       </v:shape>
     </w:pict>
@@ -30386,6 +30211,15 @@
 </file>
 
 <file path=customXml/item1.xml><?xml version="1.0" encoding="utf-8"?>
+<?mso-contentType ?>
+<FormTemplates xmlns="http://schemas.microsoft.com/sharepoint/v3/contenttype/forms">
+  <Display>DocumentLibraryForm</Display>
+  <Edit>DocumentLibraryForm</Edit>
+  <New>DocumentLibraryForm</New>
+</FormTemplates>
+</file>
+
+<file path=customXml/item2.xml><?xml version="1.0" encoding="utf-8"?>
 <p:properties xmlns:p="http://schemas.microsoft.com/office/2006/metadata/properties" xmlns:xsi="http://www.w3.org/2001/XMLSchema-instance" xmlns:pc="http://schemas.microsoft.com/office/infopath/2007/PartnerControls">
   <documentManagement>
     <Module_x0020_leader_x0020_response_x0020_to_x0020_verifier_x0020_comments_x003a_ xmlns="98bebd05-b709-498f-8e39-86f7c5bcd5d6" xsi:nil="true"/>
@@ -30421,15 +30255,6 @@
     <CourseTeam xmlns="2b9dba22-c3a9-49a8-8126-686779bb866a" xsi:nil="true"/>
   </documentManagement>
 </p:properties>
-</file>
-
-<file path=customXml/item2.xml><?xml version="1.0" encoding="utf-8"?>
-<?mso-contentType ?>
-<FormTemplates xmlns="http://schemas.microsoft.com/sharepoint/v3/contenttype/forms">
-  <Display>DocumentLibraryForm</Display>
-  <Edit>DocumentLibraryForm</Edit>
-  <New>DocumentLibraryForm</New>
-</FormTemplates>
 </file>
 
 <file path=customXml/item3.xml><?xml version="1.0" encoding="utf-8"?>
@@ -30770,6 +30595,14 @@
 </file>
 
 <file path=customXml/itemProps1.xml><?xml version="1.0" encoding="utf-8"?>
+<ds:datastoreItem xmlns:ds="http://schemas.openxmlformats.org/officeDocument/2006/customXml" ds:itemID="{BBC26FA3-808A-4E26-B82B-AD1C96614E7B}">
+  <ds:schemaRefs>
+    <ds:schemaRef ds:uri="http://schemas.microsoft.com/sharepoint/v3/contenttype/forms"/>
+  </ds:schemaRefs>
+</ds:datastoreItem>
+</file>
+
+<file path=customXml/itemProps2.xml><?xml version="1.0" encoding="utf-8"?>
 <ds:datastoreItem xmlns:ds="http://schemas.openxmlformats.org/officeDocument/2006/customXml" ds:itemID="{A2084202-CD68-40B6-AD9D-DCB92AB5F784}">
   <ds:schemaRefs>
     <ds:schemaRef ds:uri="http://schemas.microsoft.com/office/2006/metadata/properties"/>
@@ -30777,14 +30610,6 @@
     <ds:schemaRef ds:uri="98bebd05-b709-498f-8e39-86f7c5bcd5d6"/>
     <ds:schemaRef ds:uri="138c907b-3f86-4bcc-91ea-39459ddc3902"/>
     <ds:schemaRef ds:uri="2b9dba22-c3a9-49a8-8126-686779bb866a"/>
-  </ds:schemaRefs>
-</ds:datastoreItem>
-</file>
-
-<file path=customXml/itemProps2.xml><?xml version="1.0" encoding="utf-8"?>
-<ds:datastoreItem xmlns:ds="http://schemas.openxmlformats.org/officeDocument/2006/customXml" ds:itemID="{BBC26FA3-808A-4E26-B82B-AD1C96614E7B}">
-  <ds:schemaRefs>
-    <ds:schemaRef ds:uri="http://schemas.microsoft.com/sharepoint/v3/contenttype/forms"/>
   </ds:schemaRefs>
 </ds:datastoreItem>
 </file>

</xml_diff>

<commit_message>
level 1 complete - level 2 started
</commit_message>
<xml_diff>
--- a/CMP4274 CMP4293 CWRK Assessment Brief 2022.docx
+++ b/CMP4274 CMP4293 CWRK Assessment Brief 2022.docx
@@ -635,8 +635,13 @@
               <w:t xml:space="preserve">Dr Xi Guo, </w:t>
             </w:r>
             <w:r>
-              <w:t>Nathan Dewell</w:t>
-            </w:r>
+              <w:t xml:space="preserve">Nathan </w:t>
+            </w:r>
+            <w:proofErr w:type="spellStart"/>
+            <w:r>
+              <w:t>Dewell</w:t>
+            </w:r>
+            <w:proofErr w:type="spellEnd"/>
           </w:p>
         </w:tc>
       </w:tr>
@@ -3485,7 +3490,21 @@
               <w:rPr>
                 <w:rFonts w:cs="Arial"/>
               </w:rPr>
-              <w:t xml:space="preserve"> the same version as in the Faculty. </w:t>
+              <w:t xml:space="preserve"> the same version as in the </w:t>
+            </w:r>
+            <w:proofErr w:type="gramStart"/>
+            <w:r>
+              <w:rPr>
+                <w:rFonts w:cs="Arial"/>
+              </w:rPr>
+              <w:t>Faculty</w:t>
+            </w:r>
+            <w:proofErr w:type="gramEnd"/>
+            <w:r>
+              <w:rPr>
+                <w:rFonts w:cs="Arial"/>
+              </w:rPr>
+              <w:t xml:space="preserve">. </w:t>
             </w:r>
             <w:r>
               <w:rPr>
@@ -8485,6 +8504,59 @@
                       <w:szCs w:val="18"/>
                     </w:rPr>
                   </w:pPr>
+                  <w:r>
+                    <w:rPr>
+                      <w:noProof/>
+                      <w:sz w:val="18"/>
+                      <w:szCs w:val="18"/>
+                      <w:highlight w:val="green"/>
+                      <w:lang w:eastAsia="zh-CN"/>
+                    </w:rPr>
+                    <w:drawing>
+                      <wp:inline distT="0" distB="0" distL="0" distR="0" wp14:anchorId="41A00E69" wp14:editId="3455A504">
+                        <wp:extent cx="434567" cy="434567"/>
+                        <wp:effectExtent l="0" t="0" r="0" b="0"/>
+                        <wp:docPr id="71" name="Graphic 71" descr="Checkbox Checked with solid fill"/>
+                        <wp:cNvGraphicFramePr>
+                          <a:graphicFrameLocks xmlns:a="http://schemas.openxmlformats.org/drawingml/2006/main" noChangeAspect="1"/>
+                        </wp:cNvGraphicFramePr>
+                        <a:graphic xmlns:a="http://schemas.openxmlformats.org/drawingml/2006/main">
+                          <a:graphicData uri="http://schemas.openxmlformats.org/drawingml/2006/picture">
+                            <pic:pic xmlns:pic="http://schemas.openxmlformats.org/drawingml/2006/picture">
+                              <pic:nvPicPr>
+                                <pic:cNvPr id="1" name="Graphic 1" descr="Checkbox Checked with solid fill"/>
+                                <pic:cNvPicPr/>
+                              </pic:nvPicPr>
+                              <pic:blipFill>
+                                <a:blip r:embed="rId16" cstate="print">
+                                  <a:extLst>
+                                    <a:ext uri="{28A0092B-C50C-407E-A947-70E740481C1C}">
+                                      <a14:useLocalDpi xmlns:a14="http://schemas.microsoft.com/office/drawing/2010/main" val="0"/>
+                                    </a:ext>
+                                    <a:ext uri="{96DAC541-7B7A-43D3-8B79-37D633B846F1}">
+                                      <asvg:svgBlip xmlns:asvg="http://schemas.microsoft.com/office/drawing/2016/SVG/main" r:embed="rId17"/>
+                                    </a:ext>
+                                  </a:extLst>
+                                </a:blip>
+                                <a:stretch>
+                                  <a:fillRect/>
+                                </a:stretch>
+                              </pic:blipFill>
+                              <pic:spPr>
+                                <a:xfrm>
+                                  <a:off x="0" y="0"/>
+                                  <a:ext cx="453203" cy="453203"/>
+                                </a:xfrm>
+                                <a:prstGeom prst="rect">
+                                  <a:avLst/>
+                                </a:prstGeom>
+                              </pic:spPr>
+                            </pic:pic>
+                          </a:graphicData>
+                        </a:graphic>
+                      </wp:inline>
+                    </w:drawing>
+                  </w:r>
                 </w:p>
               </w:tc>
             </w:tr>
@@ -12907,13 +12979,23 @@
                   </w:r>
                 </w:p>
                 <w:p>
+                  <w:proofErr w:type="gramStart"/>
                   <w:r>
                     <w:rPr>
                       <w:rFonts w:eastAsia="Calibri"/>
                       <w:color w:val="000000"/>
                       <w:sz w:val="22"/>
                     </w:rPr>
-                    <w:t>Finished  50%- 80% of tasks</w:t>
+                    <w:t>Finished  50</w:t>
+                  </w:r>
+                  <w:proofErr w:type="gramEnd"/>
+                  <w:r>
+                    <w:rPr>
+                      <w:rFonts w:eastAsia="Calibri"/>
+                      <w:color w:val="000000"/>
+                      <w:sz w:val="22"/>
+                    </w:rPr>
+                    <w:t>%- 80% of tasks</w:t>
                   </w:r>
                 </w:p>
               </w:tc>
@@ -14195,13 +14277,23 @@
                   </w:r>
                 </w:p>
                 <w:p>
+                  <w:proofErr w:type="gramStart"/>
                   <w:r>
                     <w:rPr>
                       <w:rFonts w:eastAsia="Calibri"/>
                       <w:color w:val="000000"/>
                       <w:sz w:val="22"/>
                     </w:rPr>
-                    <w:t>Finished  50%- 80% of tasks</w:t>
+                    <w:t>Finished  50</w:t>
+                  </w:r>
+                  <w:proofErr w:type="gramEnd"/>
+                  <w:r>
+                    <w:rPr>
+                      <w:rFonts w:eastAsia="Calibri"/>
+                      <w:color w:val="000000"/>
+                      <w:sz w:val="22"/>
+                    </w:rPr>
+                    <w:t>%- 80% of tasks</w:t>
                   </w:r>
                 </w:p>
               </w:tc>
@@ -15483,13 +15575,23 @@
                   </w:r>
                 </w:p>
                 <w:p>
+                  <w:proofErr w:type="gramStart"/>
                   <w:r>
                     <w:rPr>
                       <w:rFonts w:eastAsia="Calibri"/>
                       <w:color w:val="000000"/>
                       <w:sz w:val="22"/>
                     </w:rPr>
-                    <w:t>Finished  50%- 80% of tasks</w:t>
+                    <w:t>Finished  50</w:t>
+                  </w:r>
+                  <w:proofErr w:type="gramEnd"/>
+                  <w:r>
+                    <w:rPr>
+                      <w:rFonts w:eastAsia="Calibri"/>
+                      <w:color w:val="000000"/>
+                      <w:sz w:val="22"/>
+                    </w:rPr>
+                    <w:t>%- 80% of tasks</w:t>
                   </w:r>
                 </w:p>
               </w:tc>
@@ -15817,7 +15919,27 @@
                 <w:bCs/>
                 <w:sz w:val="20"/>
               </w:rPr>
-              <w:t xml:space="preserve"> “Finished game mechanic” refers to a complete game implementation with a clear rules among adversaries trying to win objectives. All game features related to the game rule are required to be implemented. </w:t>
+              <w:t xml:space="preserve"> “Finished game mechanic” refers to a complete game implementation with a </w:t>
+            </w:r>
+            <w:proofErr w:type="gramStart"/>
+            <w:r>
+              <w:rPr>
+                <w:rFonts w:cs="Arial"/>
+                <w:b/>
+                <w:bCs/>
+                <w:sz w:val="20"/>
+              </w:rPr>
+              <w:t>clear rules</w:t>
+            </w:r>
+            <w:proofErr w:type="gramEnd"/>
+            <w:r>
+              <w:rPr>
+                <w:rFonts w:cs="Arial"/>
+                <w:b/>
+                <w:bCs/>
+                <w:sz w:val="20"/>
+              </w:rPr>
+              <w:t xml:space="preserve"> among adversaries trying to win objectives. All game features related to the game rule are required to be implemented. </w:t>
             </w:r>
           </w:p>
           <w:p>
@@ -16640,7 +16762,29 @@
                       <w:szCs w:val="22"/>
                       <w:lang w:eastAsia="en-GB"/>
                     </w:rPr>
-                    <w:t>No functioning game.</w:t>
+                    <w:t xml:space="preserve">No functioning </w:t>
+                  </w:r>
+                  <w:proofErr w:type="gramStart"/>
+                  <w:r>
+                    <w:rPr>
+                      <w:rFonts w:ascii="Calibri" w:hAnsi="Calibri" w:cs="Calibri"/>
+                      <w:color w:val="000000"/>
+                      <w:sz w:val="22"/>
+                      <w:szCs w:val="22"/>
+                      <w:lang w:eastAsia="en-GB"/>
+                    </w:rPr>
+                    <w:t>game</w:t>
+                  </w:r>
+                  <w:proofErr w:type="gramEnd"/>
+                  <w:r>
+                    <w:rPr>
+                      <w:rFonts w:ascii="Calibri" w:hAnsi="Calibri" w:cs="Calibri"/>
+                      <w:color w:val="000000"/>
+                      <w:sz w:val="22"/>
+                      <w:szCs w:val="22"/>
+                      <w:lang w:eastAsia="en-GB"/>
+                    </w:rPr>
+                    <w:t>.</w:t>
                   </w:r>
                   <w:r>
                     <w:rPr>
@@ -20465,7 +20609,25 @@
                       <w:sz w:val="18"/>
                       <w:szCs w:val="18"/>
                     </w:rPr>
-                    <w:t>Good explanations and Appears to be generally familiar with the specific topic and with relevant wider issues. Video uses appropriate annotation</w:t>
+                    <w:t xml:space="preserve">Good explanations and </w:t>
+                  </w:r>
+                  <w:proofErr w:type="gramStart"/>
+                  <w:r>
+                    <w:rPr>
+                      <w:rFonts w:cs="Arial"/>
+                      <w:sz w:val="18"/>
+                      <w:szCs w:val="18"/>
+                    </w:rPr>
+                    <w:t>Appears</w:t>
+                  </w:r>
+                  <w:proofErr w:type="gramEnd"/>
+                  <w:r>
+                    <w:rPr>
+                      <w:rFonts w:cs="Arial"/>
+                      <w:sz w:val="18"/>
+                      <w:szCs w:val="18"/>
+                    </w:rPr>
+                    <w:t xml:space="preserve"> to be generally familiar with the specific topic and with relevant wider issues. Video uses appropriate annotation</w:t>
                   </w:r>
                 </w:p>
               </w:tc>
@@ -21905,7 +22067,14 @@
               <w:rPr>
                 <w:rFonts w:eastAsia="Calibri"/>
               </w:rPr>
-              <w:t xml:space="preserve">. For example, a mark of 60% will be reduced by 3% so that the mark that the student will receive is 57%. </w:t>
+              <w:t>. For example, a mark of 60% will be reduced by 3% so that the mark that the student will receive is 57%</w:t>
+            </w:r>
+            <w:proofErr w:type="gramStart"/>
+            <w:r>
+              <w:rPr>
+                <w:rFonts w:eastAsia="Calibri"/>
+              </w:rPr>
+              <w:t xml:space="preserve">. </w:t>
             </w:r>
             <w:r>
               <w:rPr>
@@ -21913,6 +22082,7 @@
               </w:rPr>
               <w:t>;</w:t>
             </w:r>
+            <w:proofErr w:type="gramEnd"/>
           </w:p>
           <w:p>
             <w:pPr>
@@ -22004,13 +22174,28 @@
                 <w:b/>
                 <w:highlight w:val="yellow"/>
               </w:rPr>
-              <w:t>the submission is made after 5 days following the deadline, your work will be deemed as a fai</w:t>
-            </w:r>
+              <w:t xml:space="preserve">the submission is made after 5 days following the deadline, your work will be deemed as a </w:t>
+            </w:r>
+            <w:proofErr w:type="gramStart"/>
             <w:r>
               <w:rPr>
                 <w:b/>
-              </w:rPr>
-              <w:t xml:space="preserve">l </w:t>
+                <w:highlight w:val="yellow"/>
+              </w:rPr>
+              <w:t>fai</w:t>
+            </w:r>
+            <w:r>
+              <w:rPr>
+                <w:b/>
+              </w:rPr>
+              <w:t>l</w:t>
+            </w:r>
+            <w:proofErr w:type="gramEnd"/>
+            <w:r>
+              <w:rPr>
+                <w:b/>
+              </w:rPr>
+              <w:t xml:space="preserve"> </w:t>
             </w:r>
             <w:r>
               <w:rPr>
@@ -22077,7 +22262,35 @@
               <w:rPr>
                 <w:rFonts w:eastAsia="Calibri"/>
               </w:rPr>
-              <w:t>where a deduction will reduce the mark from a pass to a fail. In this case the mark awarded will be the threshold (i.e.40%)</w:t>
+              <w:t xml:space="preserve">where a deduction will reduce the mark from a pass to a </w:t>
+            </w:r>
+            <w:proofErr w:type="gramStart"/>
+            <w:r>
+              <w:rPr>
+                <w:rFonts w:eastAsia="Calibri"/>
+              </w:rPr>
+              <w:t>fail</w:t>
+            </w:r>
+            <w:proofErr w:type="gramEnd"/>
+            <w:r>
+              <w:rPr>
+                <w:rFonts w:eastAsia="Calibri"/>
+              </w:rPr>
+              <w:t>. In this case the mark awarded will be the threshold (</w:t>
+            </w:r>
+            <w:proofErr w:type="gramStart"/>
+            <w:r>
+              <w:rPr>
+                <w:rFonts w:eastAsia="Calibri"/>
+              </w:rPr>
+              <w:t>i.e.</w:t>
+            </w:r>
+            <w:proofErr w:type="gramEnd"/>
+            <w:r>
+              <w:rPr>
+                <w:rFonts w:eastAsia="Calibri"/>
+              </w:rPr>
+              <w:t>40%)</w:t>
             </w:r>
           </w:p>
           <w:p>
@@ -22134,7 +22347,27 @@
                 <w:iCs/>
                 <w:color w:val="000000"/>
               </w:rPr>
-              <w:t xml:space="preserve"> late then it will be deemed as a fail and returned to you unmarked.</w:t>
+              <w:t xml:space="preserve"> late then it will be deemed as a </w:t>
+            </w:r>
+            <w:proofErr w:type="gramStart"/>
+            <w:r>
+              <w:rPr>
+                <w:b/>
+                <w:bCs/>
+                <w:iCs/>
+                <w:color w:val="000000"/>
+              </w:rPr>
+              <w:t>fail</w:t>
+            </w:r>
+            <w:proofErr w:type="gramEnd"/>
+            <w:r>
+              <w:rPr>
+                <w:b/>
+                <w:bCs/>
+                <w:iCs/>
+                <w:color w:val="000000"/>
+              </w:rPr>
+              <w:t xml:space="preserve"> and returned to you unmarked.</w:t>
             </w:r>
           </w:p>
           <w:p>
@@ -22484,7 +22717,21 @@
         <w:rPr>
           <w:rFonts w:cs="Arial"/>
         </w:rPr>
-        <w:t xml:space="preserve">Students can get additional support from the library for searching for information and finding academic sources. See their iCity page for more information: </w:t>
+        <w:t xml:space="preserve">Students can get additional support from the library for searching for information and finding academic sources. See their </w:t>
+      </w:r>
+      <w:proofErr w:type="spellStart"/>
+      <w:r>
+        <w:rPr>
+          <w:rFonts w:cs="Arial"/>
+        </w:rPr>
+        <w:t>iCity</w:t>
+      </w:r>
+      <w:proofErr w:type="spellEnd"/>
+      <w:r>
+        <w:rPr>
+          <w:rFonts w:cs="Arial"/>
+        </w:rPr>
+        <w:t xml:space="preserve"> page for more information: </w:t>
       </w:r>
       <w:hyperlink r:id="rId18">
         <w:r>
@@ -22534,7 +22781,21 @@
         <w:rPr>
           <w:rFonts w:cs="Arial"/>
         </w:rPr>
-        <w:t xml:space="preserve">The Centre for Academic Success offers 1:1 advice and feedback on academic writing, referencing, study skills and maths/statistics/computing. See their iCity page for more information: </w:t>
+        <w:t xml:space="preserve">The Centre for Academic Success offers 1:1 advice and feedback on academic writing, referencing, study skills and maths/statistics/computing. See their </w:t>
+      </w:r>
+      <w:proofErr w:type="spellStart"/>
+      <w:r>
+        <w:rPr>
+          <w:rFonts w:cs="Arial"/>
+        </w:rPr>
+        <w:t>iCity</w:t>
+      </w:r>
+      <w:proofErr w:type="spellEnd"/>
+      <w:r>
+        <w:rPr>
+          <w:rFonts w:cs="Arial"/>
+        </w:rPr>
+        <w:t xml:space="preserve"> page for more information: </w:t>
       </w:r>
       <w:hyperlink r:id="rId19">
         <w:r>
@@ -23608,7 +23869,21 @@
               <w:rPr>
                 <w:rFonts w:cs="Arial"/>
               </w:rPr>
-              <w:t xml:space="preserve"> that works on the tutors machine.</w:t>
+              <w:t xml:space="preserve"> that works on the </w:t>
+            </w:r>
+            <w:proofErr w:type="gramStart"/>
+            <w:r>
+              <w:rPr>
+                <w:rFonts w:cs="Arial"/>
+              </w:rPr>
+              <w:t>tutors</w:t>
+            </w:r>
+            <w:proofErr w:type="gramEnd"/>
+            <w:r>
+              <w:rPr>
+                <w:rFonts w:cs="Arial"/>
+              </w:rPr>
+              <w:t xml:space="preserve"> machine.</w:t>
             </w:r>
           </w:p>
         </w:tc>
@@ -23678,7 +23953,21 @@
               <w:rPr>
                 <w:rFonts w:cs="Arial"/>
               </w:rPr>
-              <w:t>I have made sure my presentation is in an academic format i.e. objective, impersonal</w:t>
+              <w:t xml:space="preserve">I have made sure my presentation is in an academic format </w:t>
+            </w:r>
+            <w:proofErr w:type="gramStart"/>
+            <w:r>
+              <w:rPr>
+                <w:rFonts w:cs="Arial"/>
+              </w:rPr>
+              <w:t>i.e.</w:t>
+            </w:r>
+            <w:proofErr w:type="gramEnd"/>
+            <w:r>
+              <w:rPr>
+                <w:rFonts w:cs="Arial"/>
+              </w:rPr>
+              <w:t xml:space="preserve"> objective, impersonal</w:t>
             </w:r>
             <w:r>
               <w:rPr>
@@ -24076,7 +24365,6 @@
         <w:docPartUnique/>
       </w:docPartObj>
     </w:sdtPr>
-    <w:sdtEndPr/>
     <w:sdtContent>
       <w:p>
         <w:pPr>
@@ -24119,7 +24407,6 @@
         <w:docPartUnique/>
       </w:docPartObj>
     </w:sdtPr>
-    <w:sdtEndPr/>
     <w:sdtContent>
       <w:p>
         <w:pPr>
@@ -24328,7 +24615,7 @@
         <v:path o:extrusionok="f" gradientshapeok="t" o:connecttype="rect"/>
         <o:lock v:ext="edit" aspectratio="t"/>
       </v:shapetype>
-      <v:shape id="_x0000_i1033" type="#_x0000_t75" style="width:11.5pt;height:11.5pt" o:bullet="t">
+      <v:shape id="_x0000_i1032" type="#_x0000_t75" style="width:11.6pt;height:11.6pt" o:bullet="t">
         <v:imagedata r:id="rId1" o:title="mso899"/>
       </v:shape>
     </w:pict>
@@ -30690,6 +30977,15 @@
 </file>
 
 <file path=customXml/item1.xml><?xml version="1.0" encoding="utf-8"?>
+<?mso-contentType ?>
+<FormTemplates xmlns="http://schemas.microsoft.com/sharepoint/v3/contenttype/forms">
+  <Display>DocumentLibraryForm</Display>
+  <Edit>DocumentLibraryForm</Edit>
+  <New>DocumentLibraryForm</New>
+</FormTemplates>
+</file>
+
+<file path=customXml/item2.xml><?xml version="1.0" encoding="utf-8"?>
 <p:properties xmlns:p="http://schemas.microsoft.com/office/2006/metadata/properties" xmlns:xsi="http://www.w3.org/2001/XMLSchema-instance" xmlns:pc="http://schemas.microsoft.com/office/infopath/2007/PartnerControls">
   <documentManagement>
     <Module_x0020_leader_x0020_response_x0020_to_x0020_verifier_x0020_comments_x003a_ xmlns="98bebd05-b709-498f-8e39-86f7c5bcd5d6" xsi:nil="true"/>
@@ -30725,15 +31021,6 @@
     <CourseTeam xmlns="2b9dba22-c3a9-49a8-8126-686779bb866a" xsi:nil="true"/>
   </documentManagement>
 </p:properties>
-</file>
-
-<file path=customXml/item2.xml><?xml version="1.0" encoding="utf-8"?>
-<?mso-contentType ?>
-<FormTemplates xmlns="http://schemas.microsoft.com/sharepoint/v3/contenttype/forms">
-  <Display>DocumentLibraryForm</Display>
-  <Edit>DocumentLibraryForm</Edit>
-  <New>DocumentLibraryForm</New>
-</FormTemplates>
 </file>
 
 <file path=customXml/item3.xml><?xml version="1.0" encoding="utf-8"?>
@@ -31074,6 +31361,14 @@
 </file>
 
 <file path=customXml/itemProps1.xml><?xml version="1.0" encoding="utf-8"?>
+<ds:datastoreItem xmlns:ds="http://schemas.openxmlformats.org/officeDocument/2006/customXml" ds:itemID="{BBC26FA3-808A-4E26-B82B-AD1C96614E7B}">
+  <ds:schemaRefs>
+    <ds:schemaRef ds:uri="http://schemas.microsoft.com/sharepoint/v3/contenttype/forms"/>
+  </ds:schemaRefs>
+</ds:datastoreItem>
+</file>
+
+<file path=customXml/itemProps2.xml><?xml version="1.0" encoding="utf-8"?>
 <ds:datastoreItem xmlns:ds="http://schemas.openxmlformats.org/officeDocument/2006/customXml" ds:itemID="{A2084202-CD68-40B6-AD9D-DCB92AB5F784}">
   <ds:schemaRefs>
     <ds:schemaRef ds:uri="http://schemas.microsoft.com/office/2006/metadata/properties"/>
@@ -31081,14 +31376,6 @@
     <ds:schemaRef ds:uri="98bebd05-b709-498f-8e39-86f7c5bcd5d6"/>
     <ds:schemaRef ds:uri="138c907b-3f86-4bcc-91ea-39459ddc3902"/>
     <ds:schemaRef ds:uri="2b9dba22-c3a9-49a8-8126-686779bb866a"/>
-  </ds:schemaRefs>
-</ds:datastoreItem>
-</file>
-
-<file path=customXml/itemProps2.xml><?xml version="1.0" encoding="utf-8"?>
-<ds:datastoreItem xmlns:ds="http://schemas.openxmlformats.org/officeDocument/2006/customXml" ds:itemID="{BBC26FA3-808A-4E26-B82B-AD1C96614E7B}">
-  <ds:schemaRefs>
-    <ds:schemaRef ds:uri="http://schemas.microsoft.com/sharepoint/v3/contenttype/forms"/>
   </ds:schemaRefs>
 </ds:datastoreItem>
 </file>

</xml_diff>

<commit_message>
level 2 layout now finished
</commit_message>
<xml_diff>
--- a/CMP4274 CMP4293 CWRK Assessment Brief 2022.docx
+++ b/CMP4274 CMP4293 CWRK Assessment Brief 2022.docx
@@ -635,13 +635,8 @@
               <w:t xml:space="preserve">Dr Xi Guo, </w:t>
             </w:r>
             <w:r>
-              <w:t xml:space="preserve">Nathan </w:t>
-            </w:r>
-            <w:proofErr w:type="spellStart"/>
-            <w:r>
-              <w:t>Dewell</w:t>
-            </w:r>
-            <w:proofErr w:type="spellEnd"/>
+              <w:t>Nathan Dewell</w:t>
+            </w:r>
           </w:p>
         </w:tc>
       </w:tr>
@@ -3490,21 +3485,7 @@
               <w:rPr>
                 <w:rFonts w:cs="Arial"/>
               </w:rPr>
-              <w:t xml:space="preserve"> the same version as in the </w:t>
-            </w:r>
-            <w:proofErr w:type="gramStart"/>
-            <w:r>
-              <w:rPr>
-                <w:rFonts w:cs="Arial"/>
-              </w:rPr>
-              <w:t>Faculty</w:t>
-            </w:r>
-            <w:proofErr w:type="gramEnd"/>
-            <w:r>
-              <w:rPr>
-                <w:rFonts w:cs="Arial"/>
-              </w:rPr>
-              <w:t xml:space="preserve">. </w:t>
+              <w:t xml:space="preserve"> the same version as in the Faculty. </w:t>
             </w:r>
             <w:r>
               <w:rPr>
@@ -10668,6 +10649,59 @@
                       <w:szCs w:val="18"/>
                     </w:rPr>
                   </w:pPr>
+                  <w:r>
+                    <w:rPr>
+                      <w:noProof/>
+                      <w:sz w:val="18"/>
+                      <w:szCs w:val="18"/>
+                      <w:highlight w:val="green"/>
+                      <w:lang w:eastAsia="zh-CN"/>
+                    </w:rPr>
+                    <w:drawing>
+                      <wp:inline distT="0" distB="0" distL="0" distR="0" wp14:anchorId="7B9586C2" wp14:editId="325FB79D">
+                        <wp:extent cx="434567" cy="434567"/>
+                        <wp:effectExtent l="0" t="0" r="0" b="0"/>
+                        <wp:docPr id="72" name="Graphic 72" descr="Checkbox Checked with solid fill"/>
+                        <wp:cNvGraphicFramePr>
+                          <a:graphicFrameLocks xmlns:a="http://schemas.openxmlformats.org/drawingml/2006/main" noChangeAspect="1"/>
+                        </wp:cNvGraphicFramePr>
+                        <a:graphic xmlns:a="http://schemas.openxmlformats.org/drawingml/2006/main">
+                          <a:graphicData uri="http://schemas.openxmlformats.org/drawingml/2006/picture">
+                            <pic:pic xmlns:pic="http://schemas.openxmlformats.org/drawingml/2006/picture">
+                              <pic:nvPicPr>
+                                <pic:cNvPr id="1" name="Graphic 1" descr="Checkbox Checked with solid fill"/>
+                                <pic:cNvPicPr/>
+                              </pic:nvPicPr>
+                              <pic:blipFill>
+                                <a:blip r:embed="rId16" cstate="print">
+                                  <a:extLst>
+                                    <a:ext uri="{28A0092B-C50C-407E-A947-70E740481C1C}">
+                                      <a14:useLocalDpi xmlns:a14="http://schemas.microsoft.com/office/drawing/2010/main" val="0"/>
+                                    </a:ext>
+                                    <a:ext uri="{96DAC541-7B7A-43D3-8B79-37D633B846F1}">
+                                      <asvg:svgBlip xmlns:asvg="http://schemas.microsoft.com/office/drawing/2016/SVG/main" r:embed="rId17"/>
+                                    </a:ext>
+                                  </a:extLst>
+                                </a:blip>
+                                <a:stretch>
+                                  <a:fillRect/>
+                                </a:stretch>
+                              </pic:blipFill>
+                              <pic:spPr>
+                                <a:xfrm>
+                                  <a:off x="0" y="0"/>
+                                  <a:ext cx="453203" cy="453203"/>
+                                </a:xfrm>
+                                <a:prstGeom prst="rect">
+                                  <a:avLst/>
+                                </a:prstGeom>
+                              </pic:spPr>
+                            </pic:pic>
+                          </a:graphicData>
+                        </a:graphic>
+                      </wp:inline>
+                    </w:drawing>
+                  </w:r>
                 </w:p>
               </w:tc>
             </w:tr>
@@ -12979,23 +13013,13 @@
                   </w:r>
                 </w:p>
                 <w:p>
-                  <w:proofErr w:type="gramStart"/>
                   <w:r>
                     <w:rPr>
                       <w:rFonts w:eastAsia="Calibri"/>
                       <w:color w:val="000000"/>
                       <w:sz w:val="22"/>
                     </w:rPr>
-                    <w:t>Finished  50</w:t>
-                  </w:r>
-                  <w:proofErr w:type="gramEnd"/>
-                  <w:r>
-                    <w:rPr>
-                      <w:rFonts w:eastAsia="Calibri"/>
-                      <w:color w:val="000000"/>
-                      <w:sz w:val="22"/>
-                    </w:rPr>
-                    <w:t>%- 80% of tasks</w:t>
+                    <w:t>Finished  50%- 80% of tasks</w:t>
                   </w:r>
                 </w:p>
               </w:tc>
@@ -14277,23 +14301,13 @@
                   </w:r>
                 </w:p>
                 <w:p>
-                  <w:proofErr w:type="gramStart"/>
                   <w:r>
                     <w:rPr>
                       <w:rFonts w:eastAsia="Calibri"/>
                       <w:color w:val="000000"/>
                       <w:sz w:val="22"/>
                     </w:rPr>
-                    <w:t>Finished  50</w:t>
-                  </w:r>
-                  <w:proofErr w:type="gramEnd"/>
-                  <w:r>
-                    <w:rPr>
-                      <w:rFonts w:eastAsia="Calibri"/>
-                      <w:color w:val="000000"/>
-                      <w:sz w:val="22"/>
-                    </w:rPr>
-                    <w:t>%- 80% of tasks</w:t>
+                    <w:t>Finished  50%- 80% of tasks</w:t>
                   </w:r>
                 </w:p>
               </w:tc>
@@ -15575,23 +15589,13 @@
                   </w:r>
                 </w:p>
                 <w:p>
-                  <w:proofErr w:type="gramStart"/>
                   <w:r>
                     <w:rPr>
                       <w:rFonts w:eastAsia="Calibri"/>
                       <w:color w:val="000000"/>
                       <w:sz w:val="22"/>
                     </w:rPr>
-                    <w:t>Finished  50</w:t>
-                  </w:r>
-                  <w:proofErr w:type="gramEnd"/>
-                  <w:r>
-                    <w:rPr>
-                      <w:rFonts w:eastAsia="Calibri"/>
-                      <w:color w:val="000000"/>
-                      <w:sz w:val="22"/>
-                    </w:rPr>
-                    <w:t>%- 80% of tasks</w:t>
+                    <w:t>Finished  50%- 80% of tasks</w:t>
                   </w:r>
                 </w:p>
               </w:tc>
@@ -15919,27 +15923,7 @@
                 <w:bCs/>
                 <w:sz w:val="20"/>
               </w:rPr>
-              <w:t xml:space="preserve"> “Finished game mechanic” refers to a complete game implementation with a </w:t>
-            </w:r>
-            <w:proofErr w:type="gramStart"/>
-            <w:r>
-              <w:rPr>
-                <w:rFonts w:cs="Arial"/>
-                <w:b/>
-                <w:bCs/>
-                <w:sz w:val="20"/>
-              </w:rPr>
-              <w:t>clear rules</w:t>
-            </w:r>
-            <w:proofErr w:type="gramEnd"/>
-            <w:r>
-              <w:rPr>
-                <w:rFonts w:cs="Arial"/>
-                <w:b/>
-                <w:bCs/>
-                <w:sz w:val="20"/>
-              </w:rPr>
-              <w:t xml:space="preserve"> among adversaries trying to win objectives. All game features related to the game rule are required to be implemented. </w:t>
+              <w:t xml:space="preserve"> “Finished game mechanic” refers to a complete game implementation with a clear rules among adversaries trying to win objectives. All game features related to the game rule are required to be implemented. </w:t>
             </w:r>
           </w:p>
           <w:p>
@@ -16762,29 +16746,7 @@
                       <w:szCs w:val="22"/>
                       <w:lang w:eastAsia="en-GB"/>
                     </w:rPr>
-                    <w:t xml:space="preserve">No functioning </w:t>
-                  </w:r>
-                  <w:proofErr w:type="gramStart"/>
-                  <w:r>
-                    <w:rPr>
-                      <w:rFonts w:ascii="Calibri" w:hAnsi="Calibri" w:cs="Calibri"/>
-                      <w:color w:val="000000"/>
-                      <w:sz w:val="22"/>
-                      <w:szCs w:val="22"/>
-                      <w:lang w:eastAsia="en-GB"/>
-                    </w:rPr>
-                    <w:t>game</w:t>
-                  </w:r>
-                  <w:proofErr w:type="gramEnd"/>
-                  <w:r>
-                    <w:rPr>
-                      <w:rFonts w:ascii="Calibri" w:hAnsi="Calibri" w:cs="Calibri"/>
-                      <w:color w:val="000000"/>
-                      <w:sz w:val="22"/>
-                      <w:szCs w:val="22"/>
-                      <w:lang w:eastAsia="en-GB"/>
-                    </w:rPr>
-                    <w:t>.</w:t>
+                    <w:t>No functioning game.</w:t>
                   </w:r>
                   <w:r>
                     <w:rPr>
@@ -20609,25 +20571,7 @@
                       <w:sz w:val="18"/>
                       <w:szCs w:val="18"/>
                     </w:rPr>
-                    <w:t xml:space="preserve">Good explanations and </w:t>
-                  </w:r>
-                  <w:proofErr w:type="gramStart"/>
-                  <w:r>
-                    <w:rPr>
-                      <w:rFonts w:cs="Arial"/>
-                      <w:sz w:val="18"/>
-                      <w:szCs w:val="18"/>
-                    </w:rPr>
-                    <w:t>Appears</w:t>
-                  </w:r>
-                  <w:proofErr w:type="gramEnd"/>
-                  <w:r>
-                    <w:rPr>
-                      <w:rFonts w:cs="Arial"/>
-                      <w:sz w:val="18"/>
-                      <w:szCs w:val="18"/>
-                    </w:rPr>
-                    <w:t xml:space="preserve"> to be generally familiar with the specific topic and with relevant wider issues. Video uses appropriate annotation</w:t>
+                    <w:t>Good explanations and Appears to be generally familiar with the specific topic and with relevant wider issues. Video uses appropriate annotation</w:t>
                   </w:r>
                 </w:p>
               </w:tc>
@@ -22067,14 +22011,7 @@
               <w:rPr>
                 <w:rFonts w:eastAsia="Calibri"/>
               </w:rPr>
-              <w:t>. For example, a mark of 60% will be reduced by 3% so that the mark that the student will receive is 57%</w:t>
-            </w:r>
-            <w:proofErr w:type="gramStart"/>
-            <w:r>
-              <w:rPr>
-                <w:rFonts w:eastAsia="Calibri"/>
-              </w:rPr>
-              <w:t xml:space="preserve">. </w:t>
+              <w:t xml:space="preserve">. For example, a mark of 60% will be reduced by 3% so that the mark that the student will receive is 57%. </w:t>
             </w:r>
             <w:r>
               <w:rPr>
@@ -22082,7 +22019,6 @@
               </w:rPr>
               <w:t>;</w:t>
             </w:r>
-            <w:proofErr w:type="gramEnd"/>
           </w:p>
           <w:p>
             <w:pPr>
@@ -22174,28 +22110,13 @@
                 <w:b/>
                 <w:highlight w:val="yellow"/>
               </w:rPr>
-              <w:t xml:space="preserve">the submission is made after 5 days following the deadline, your work will be deemed as a </w:t>
-            </w:r>
-            <w:proofErr w:type="gramStart"/>
+              <w:t>the submission is made after 5 days following the deadline, your work will be deemed as a fai</w:t>
+            </w:r>
             <w:r>
               <w:rPr>
                 <w:b/>
-                <w:highlight w:val="yellow"/>
-              </w:rPr>
-              <w:t>fai</w:t>
-            </w:r>
-            <w:r>
-              <w:rPr>
-                <w:b/>
-              </w:rPr>
-              <w:t>l</w:t>
-            </w:r>
-            <w:proofErr w:type="gramEnd"/>
-            <w:r>
-              <w:rPr>
-                <w:b/>
-              </w:rPr>
-              <w:t xml:space="preserve"> </w:t>
+              </w:rPr>
+              <w:t xml:space="preserve">l </w:t>
             </w:r>
             <w:r>
               <w:rPr>
@@ -22262,35 +22183,7 @@
               <w:rPr>
                 <w:rFonts w:eastAsia="Calibri"/>
               </w:rPr>
-              <w:t xml:space="preserve">where a deduction will reduce the mark from a pass to a </w:t>
-            </w:r>
-            <w:proofErr w:type="gramStart"/>
-            <w:r>
-              <w:rPr>
-                <w:rFonts w:eastAsia="Calibri"/>
-              </w:rPr>
-              <w:t>fail</w:t>
-            </w:r>
-            <w:proofErr w:type="gramEnd"/>
-            <w:r>
-              <w:rPr>
-                <w:rFonts w:eastAsia="Calibri"/>
-              </w:rPr>
-              <w:t>. In this case the mark awarded will be the threshold (</w:t>
-            </w:r>
-            <w:proofErr w:type="gramStart"/>
-            <w:r>
-              <w:rPr>
-                <w:rFonts w:eastAsia="Calibri"/>
-              </w:rPr>
-              <w:t>i.e.</w:t>
-            </w:r>
-            <w:proofErr w:type="gramEnd"/>
-            <w:r>
-              <w:rPr>
-                <w:rFonts w:eastAsia="Calibri"/>
-              </w:rPr>
-              <w:t>40%)</w:t>
+              <w:t>where a deduction will reduce the mark from a pass to a fail. In this case the mark awarded will be the threshold (i.e.40%)</w:t>
             </w:r>
           </w:p>
           <w:p>
@@ -22347,27 +22240,7 @@
                 <w:iCs/>
                 <w:color w:val="000000"/>
               </w:rPr>
-              <w:t xml:space="preserve"> late then it will be deemed as a </w:t>
-            </w:r>
-            <w:proofErr w:type="gramStart"/>
-            <w:r>
-              <w:rPr>
-                <w:b/>
-                <w:bCs/>
-                <w:iCs/>
-                <w:color w:val="000000"/>
-              </w:rPr>
-              <w:t>fail</w:t>
-            </w:r>
-            <w:proofErr w:type="gramEnd"/>
-            <w:r>
-              <w:rPr>
-                <w:b/>
-                <w:bCs/>
-                <w:iCs/>
-                <w:color w:val="000000"/>
-              </w:rPr>
-              <w:t xml:space="preserve"> and returned to you unmarked.</w:t>
+              <w:t xml:space="preserve"> late then it will be deemed as a fail and returned to you unmarked.</w:t>
             </w:r>
           </w:p>
           <w:p>
@@ -22717,21 +22590,7 @@
         <w:rPr>
           <w:rFonts w:cs="Arial"/>
         </w:rPr>
-        <w:t xml:space="preserve">Students can get additional support from the library for searching for information and finding academic sources. See their </w:t>
-      </w:r>
-      <w:proofErr w:type="spellStart"/>
-      <w:r>
-        <w:rPr>
-          <w:rFonts w:cs="Arial"/>
-        </w:rPr>
-        <w:t>iCity</w:t>
-      </w:r>
-      <w:proofErr w:type="spellEnd"/>
-      <w:r>
-        <w:rPr>
-          <w:rFonts w:cs="Arial"/>
-        </w:rPr>
-        <w:t xml:space="preserve"> page for more information: </w:t>
+        <w:t xml:space="preserve">Students can get additional support from the library for searching for information and finding academic sources. See their iCity page for more information: </w:t>
       </w:r>
       <w:hyperlink r:id="rId18">
         <w:r>
@@ -22781,21 +22640,7 @@
         <w:rPr>
           <w:rFonts w:cs="Arial"/>
         </w:rPr>
-        <w:t xml:space="preserve">The Centre for Academic Success offers 1:1 advice and feedback on academic writing, referencing, study skills and maths/statistics/computing. See their </w:t>
-      </w:r>
-      <w:proofErr w:type="spellStart"/>
-      <w:r>
-        <w:rPr>
-          <w:rFonts w:cs="Arial"/>
-        </w:rPr>
-        <w:t>iCity</w:t>
-      </w:r>
-      <w:proofErr w:type="spellEnd"/>
-      <w:r>
-        <w:rPr>
-          <w:rFonts w:cs="Arial"/>
-        </w:rPr>
-        <w:t xml:space="preserve"> page for more information: </w:t>
+        <w:t xml:space="preserve">The Centre for Academic Success offers 1:1 advice and feedback on academic writing, referencing, study skills and maths/statistics/computing. See their iCity page for more information: </w:t>
       </w:r>
       <w:hyperlink r:id="rId19">
         <w:r>
@@ -23869,21 +23714,7 @@
               <w:rPr>
                 <w:rFonts w:cs="Arial"/>
               </w:rPr>
-              <w:t xml:space="preserve"> that works on the </w:t>
-            </w:r>
-            <w:proofErr w:type="gramStart"/>
-            <w:r>
-              <w:rPr>
-                <w:rFonts w:cs="Arial"/>
-              </w:rPr>
-              <w:t>tutors</w:t>
-            </w:r>
-            <w:proofErr w:type="gramEnd"/>
-            <w:r>
-              <w:rPr>
-                <w:rFonts w:cs="Arial"/>
-              </w:rPr>
-              <w:t xml:space="preserve"> machine.</w:t>
+              <w:t xml:space="preserve"> that works on the tutors machine.</w:t>
             </w:r>
           </w:p>
         </w:tc>
@@ -23953,21 +23784,7 @@
               <w:rPr>
                 <w:rFonts w:cs="Arial"/>
               </w:rPr>
-              <w:t xml:space="preserve">I have made sure my presentation is in an academic format </w:t>
-            </w:r>
-            <w:proofErr w:type="gramStart"/>
-            <w:r>
-              <w:rPr>
-                <w:rFonts w:cs="Arial"/>
-              </w:rPr>
-              <w:t>i.e.</w:t>
-            </w:r>
-            <w:proofErr w:type="gramEnd"/>
-            <w:r>
-              <w:rPr>
-                <w:rFonts w:cs="Arial"/>
-              </w:rPr>
-              <w:t xml:space="preserve"> objective, impersonal</w:t>
+              <w:t>I have made sure my presentation is in an academic format i.e. objective, impersonal</w:t>
             </w:r>
             <w:r>
               <w:rPr>
@@ -24615,7 +24432,7 @@
         <v:path o:extrusionok="f" gradientshapeok="t" o:connecttype="rect"/>
         <o:lock v:ext="edit" aspectratio="t"/>
       </v:shapetype>
-      <v:shape id="_x0000_i1032" type="#_x0000_t75" style="width:11.6pt;height:11.6pt" o:bullet="t">
+      <v:shape id="_x0000_i1039" type="#_x0000_t75" style="width:11.5pt;height:11.5pt" o:bullet="t">
         <v:imagedata r:id="rId1" o:title="mso899"/>
       </v:shape>
     </w:pict>
@@ -30986,44 +30803,6 @@
 </file>
 
 <file path=customXml/item2.xml><?xml version="1.0" encoding="utf-8"?>
-<p:properties xmlns:p="http://schemas.microsoft.com/office/2006/metadata/properties" xmlns:xsi="http://www.w3.org/2001/XMLSchema-instance" xmlns:pc="http://schemas.microsoft.com/office/infopath/2007/PartnerControls">
-  <documentManagement>
-    <Module_x0020_leader_x0020_response_x0020_to_x0020_verifier_x0020_comments_x003a_ xmlns="98bebd05-b709-498f-8e39-86f7c5bcd5d6" xsi:nil="true"/>
-    <Assessmentreadyforverification xmlns="98bebd05-b709-498f-8e39-86f7c5bcd5d6">false</Assessmentreadyforverification>
-    <Module_x0020_lead_x0020_response_x0020_to_x0020_course_x002f_supercharge_x0020_lead_x0020_comments_x003a_ xmlns="98bebd05-b709-498f-8e39-86f7c5bcd5d6" xsi:nil="true"/>
-    <Course_x002f_superchargeleadsign_x002d_off xmlns="98bebd05-b709-498f-8e39-86f7c5bcd5d6">
-      <UserInfo>
-        <DisplayName/>
-        <AccountId xsi:nil="true"/>
-        <AccountType/>
-      </UserInfo>
-    </Course_x002f_superchargeleadsign_x002d_off>
-    <Assessment_x0020_is_x0020_Lockdown_x0020_Resistent_x003f_ xmlns="98bebd05-b709-498f-8e39-86f7c5bcd5d6">false</Assessment_x0020_is_x0020_Lockdown_x0020_Resistent_x003f_>
-    <CoP_x002f_Unity_x0020_Signoff xmlns="98bebd05-b709-498f-8e39-86f7c5bcd5d6">
-      <UserInfo>
-        <DisplayName/>
-        <AccountId xsi:nil="true"/>
-        <AccountType/>
-      </UserInfo>
-    </CoP_x002f_Unity_x0020_Signoff>
-    <Verifiersignoff xmlns="98bebd05-b709-498f-8e39-86f7c5bcd5d6">
-      <UserInfo>
-        <DisplayName/>
-        <AccountId xsi:nil="true"/>
-        <AccountType/>
-      </UserInfo>
-    </Verifiersignoff>
-    <Verifiercomments xmlns="98bebd05-b709-498f-8e39-86f7c5bcd5d6" xsi:nil="true"/>
-    <Coure_x002f_superchargeleadcomments xmlns="98bebd05-b709-498f-8e39-86f7c5bcd5d6" xsi:nil="true"/>
-    <Module_x0020_lead_x0020_response_x0020_to_x0020_CoP_x002f_Unity_x0020_comments_x003a_ xmlns="98bebd05-b709-498f-8e39-86f7c5bcd5d6" xsi:nil="true"/>
-    <AsessmentBoardComments xmlns="98bebd05-b709-498f-8e39-86f7c5bcd5d6" xsi:nil="true"/>
-    <If_x0020_an_x0020_exam_x002f_test_x002c__x0020_is_x0020_it_x0020_suitable_x0020_for_x0020_online_x0020_delivery_x003f_ xmlns="138c907b-3f86-4bcc-91ea-39459ddc3902">Not an exam/test</If_x0020_an_x0020_exam_x002f_test_x002c__x0020_is_x0020_it_x0020_suitable_x0020_for_x0020_online_x0020_delivery_x003f_>
-    <CourseTeam xmlns="2b9dba22-c3a9-49a8-8126-686779bb866a" xsi:nil="true"/>
-  </documentManagement>
-</p:properties>
-</file>
-
-<file path=customXml/item3.xml><?xml version="1.0" encoding="utf-8"?>
 <ct:contentTypeSchema xmlns:ct="http://schemas.microsoft.com/office/2006/metadata/contentType" xmlns:ma="http://schemas.microsoft.com/office/2006/metadata/properties/metaAttributes" ct:_="" ma:_="" ma:contentTypeName="Document" ma:contentTypeID="0x0101004801324643850B4DAF635B479BE73395" ma:contentTypeVersion="42" ma:contentTypeDescription="Create a new document." ma:contentTypeScope="" ma:versionID="7e72cd4c496617df52519123e9976027">
   <xsd:schema xmlns:xsd="http://www.w3.org/2001/XMLSchema" xmlns:xs="http://www.w3.org/2001/XMLSchema" xmlns:p="http://schemas.microsoft.com/office/2006/metadata/properties" xmlns:ns2="98bebd05-b709-498f-8e39-86f7c5bcd5d6" xmlns:ns3="138c907b-3f86-4bcc-91ea-39459ddc3902" xmlns:ns4="2b9dba22-c3a9-49a8-8126-686779bb866a" xmlns:ns5="8a7f00bf-a1f1-4db9-b6fd-4372d12bc9d5" targetNamespace="http://schemas.microsoft.com/office/2006/metadata/properties" ma:root="true" ma:fieldsID="a1e4fcccab6ab6e6ff8b57f4cb0edafe" ns2:_="" ns3:_="" ns4:_="" ns5:_="">
     <xsd:import namespace="98bebd05-b709-498f-8e39-86f7c5bcd5d6"/>
@@ -31360,6 +31139,44 @@
 </ct:contentTypeSchema>
 </file>
 
+<file path=customXml/item3.xml><?xml version="1.0" encoding="utf-8"?>
+<p:properties xmlns:p="http://schemas.microsoft.com/office/2006/metadata/properties" xmlns:xsi="http://www.w3.org/2001/XMLSchema-instance" xmlns:pc="http://schemas.microsoft.com/office/infopath/2007/PartnerControls">
+  <documentManagement>
+    <Module_x0020_leader_x0020_response_x0020_to_x0020_verifier_x0020_comments_x003a_ xmlns="98bebd05-b709-498f-8e39-86f7c5bcd5d6" xsi:nil="true"/>
+    <Assessmentreadyforverification xmlns="98bebd05-b709-498f-8e39-86f7c5bcd5d6">false</Assessmentreadyforverification>
+    <Module_x0020_lead_x0020_response_x0020_to_x0020_course_x002f_supercharge_x0020_lead_x0020_comments_x003a_ xmlns="98bebd05-b709-498f-8e39-86f7c5bcd5d6" xsi:nil="true"/>
+    <Course_x002f_superchargeleadsign_x002d_off xmlns="98bebd05-b709-498f-8e39-86f7c5bcd5d6">
+      <UserInfo>
+        <DisplayName/>
+        <AccountId xsi:nil="true"/>
+        <AccountType/>
+      </UserInfo>
+    </Course_x002f_superchargeleadsign_x002d_off>
+    <Assessment_x0020_is_x0020_Lockdown_x0020_Resistent_x003f_ xmlns="98bebd05-b709-498f-8e39-86f7c5bcd5d6">false</Assessment_x0020_is_x0020_Lockdown_x0020_Resistent_x003f_>
+    <CoP_x002f_Unity_x0020_Signoff xmlns="98bebd05-b709-498f-8e39-86f7c5bcd5d6">
+      <UserInfo>
+        <DisplayName/>
+        <AccountId xsi:nil="true"/>
+        <AccountType/>
+      </UserInfo>
+    </CoP_x002f_Unity_x0020_Signoff>
+    <Verifiersignoff xmlns="98bebd05-b709-498f-8e39-86f7c5bcd5d6">
+      <UserInfo>
+        <DisplayName/>
+        <AccountId xsi:nil="true"/>
+        <AccountType/>
+      </UserInfo>
+    </Verifiersignoff>
+    <Verifiercomments xmlns="98bebd05-b709-498f-8e39-86f7c5bcd5d6" xsi:nil="true"/>
+    <Coure_x002f_superchargeleadcomments xmlns="98bebd05-b709-498f-8e39-86f7c5bcd5d6" xsi:nil="true"/>
+    <Module_x0020_lead_x0020_response_x0020_to_x0020_CoP_x002f_Unity_x0020_comments_x003a_ xmlns="98bebd05-b709-498f-8e39-86f7c5bcd5d6" xsi:nil="true"/>
+    <AsessmentBoardComments xmlns="98bebd05-b709-498f-8e39-86f7c5bcd5d6" xsi:nil="true"/>
+    <If_x0020_an_x0020_exam_x002f_test_x002c__x0020_is_x0020_it_x0020_suitable_x0020_for_x0020_online_x0020_delivery_x003f_ xmlns="138c907b-3f86-4bcc-91ea-39459ddc3902">Not an exam/test</If_x0020_an_x0020_exam_x002f_test_x002c__x0020_is_x0020_it_x0020_suitable_x0020_for_x0020_online_x0020_delivery_x003f_>
+    <CourseTeam xmlns="2b9dba22-c3a9-49a8-8126-686779bb866a" xsi:nil="true"/>
+  </documentManagement>
+</p:properties>
+</file>
+
 <file path=customXml/itemProps1.xml><?xml version="1.0" encoding="utf-8"?>
 <ds:datastoreItem xmlns:ds="http://schemas.openxmlformats.org/officeDocument/2006/customXml" ds:itemID="{BBC26FA3-808A-4E26-B82B-AD1C96614E7B}">
   <ds:schemaRefs>
@@ -31369,18 +31186,6 @@
 </file>
 
 <file path=customXml/itemProps2.xml><?xml version="1.0" encoding="utf-8"?>
-<ds:datastoreItem xmlns:ds="http://schemas.openxmlformats.org/officeDocument/2006/customXml" ds:itemID="{A2084202-CD68-40B6-AD9D-DCB92AB5F784}">
-  <ds:schemaRefs>
-    <ds:schemaRef ds:uri="http://schemas.microsoft.com/office/2006/metadata/properties"/>
-    <ds:schemaRef ds:uri="http://schemas.microsoft.com/office/infopath/2007/PartnerControls"/>
-    <ds:schemaRef ds:uri="98bebd05-b709-498f-8e39-86f7c5bcd5d6"/>
-    <ds:schemaRef ds:uri="138c907b-3f86-4bcc-91ea-39459ddc3902"/>
-    <ds:schemaRef ds:uri="2b9dba22-c3a9-49a8-8126-686779bb866a"/>
-  </ds:schemaRefs>
-</ds:datastoreItem>
-</file>
-
-<file path=customXml/itemProps3.xml><?xml version="1.0" encoding="utf-8"?>
 <ds:datastoreItem xmlns:ds="http://schemas.openxmlformats.org/officeDocument/2006/customXml" ds:itemID="{6024D521-C168-4E25-9A62-3ACC7CD2F473}">
   <ds:schemaRefs>
     <ds:schemaRef ds:uri="http://schemas.microsoft.com/office/2006/metadata/contentType"/>
@@ -31399,4 +31204,16 @@
     <ds:schemaRef ds:uri="http://schemas.microsoft.com/internal/obd"/>
   </ds:schemaRefs>
 </ds:datastoreItem>
+</file>
+
+<file path=customXml/itemProps3.xml><?xml version="1.0" encoding="utf-8"?>
+<ds:datastoreItem xmlns:ds="http://schemas.openxmlformats.org/officeDocument/2006/customXml" ds:itemID="{A2084202-CD68-40B6-AD9D-DCB92AB5F784}">
+  <ds:schemaRefs>
+    <ds:schemaRef ds:uri="http://schemas.microsoft.com/office/2006/metadata/properties"/>
+    <ds:schemaRef ds:uri="http://schemas.microsoft.com/office/infopath/2007/PartnerControls"/>
+    <ds:schemaRef ds:uri="98bebd05-b709-498f-8e39-86f7c5bcd5d6"/>
+    <ds:schemaRef ds:uri="138c907b-3f86-4bcc-91ea-39459ddc3902"/>
+    <ds:schemaRef ds:uri="2b9dba22-c3a9-49a8-8126-686779bb866a"/>
+  </ds:schemaRefs>
+</ds:datastoreItem>
 </file>
</xml_diff>